<commit_message>
Added more to dotnet core
</commit_message>
<xml_diff>
--- a/Notes to rapport.docx
+++ b/Notes to rapport.docx
@@ -80,9 +80,101 @@
       <w:r>
         <w:t>Domain</w:t>
       </w:r>
+    </w:p>
+    <w:p/>
+    <w:p>
+      <w:r>
+        <w:t>Adding referrences to folders:</w:t>
+      </w:r>
+    </w:p>
+    <w:p>
+      <w:proofErr w:type="gramStart"/>
+      <w:r>
+        <w:t>cd .</w:t>
+      </w:r>
+      <w:proofErr w:type="gramEnd"/>
+      <w:r>
+        <w:t>.</w:t>
+      </w:r>
+    </w:p>
+    <w:p>
+      <w:r>
+        <w:t>cd Persistence</w:t>
+      </w:r>
+    </w:p>
+    <w:p>
+      <w:r>
+        <w:t>dotnet add reference</w:t>
+      </w:r>
+      <w:proofErr w:type="gramStart"/>
+      <w:r>
+        <w:t xml:space="preserve"> ..</w:t>
+      </w:r>
+      <w:proofErr w:type="gramEnd"/>
+      <w:r>
+        <w:t>/Domain/</w:t>
+      </w:r>
+    </w:p>
+    <w:p/>
+    <w:p>
+      <w:r>
+        <w:t>cd API</w:t>
+      </w:r>
+    </w:p>
+    <w:p>
+      <w:r>
+        <w:t>dotnet add reference</w:t>
+      </w:r>
+      <w:proofErr w:type="gramStart"/>
+      <w:r>
+        <w:t xml:space="preserve"> ..</w:t>
+      </w:r>
+      <w:proofErr w:type="gramEnd"/>
+      <w:r>
+        <w:t>/</w:t>
+      </w:r>
+      <w:r>
+        <w:t>Application</w:t>
+      </w:r>
+      <w:r>
+        <w:t>/</w:t>
+      </w:r>
+    </w:p>
+    <w:p/>
+    <w:p>
+      <w:r>
+        <w:t>cd Application</w:t>
+      </w:r>
+    </w:p>
+    <w:p>
+      <w:r>
+        <w:t>add reference</w:t>
+      </w:r>
+      <w:proofErr w:type="gramStart"/>
+      <w:r>
+        <w:t xml:space="preserve"> ..</w:t>
+      </w:r>
+      <w:proofErr w:type="gramEnd"/>
+      <w:r>
+        <w:t>/Persistence/</w:t>
+      </w:r>
+    </w:p>
+    <w:p>
+      <w:r>
+        <w:t>add reference</w:t>
+      </w:r>
+      <w:proofErr w:type="gramStart"/>
+      <w:r>
+        <w:t xml:space="preserve"> ..</w:t>
+      </w:r>
+      <w:proofErr w:type="gramEnd"/>
+      <w:r>
+        <w:t>/Domain/</w:t>
+      </w:r>
       <w:bookmarkStart w:id="0" w:name="_GoBack"/>
       <w:bookmarkEnd w:id="0"/>
     </w:p>
+    <w:p/>
     <w:sectPr>
       <w:pgSz w:w="11906" w:h="16838"/>
       <w:pgMar w:top="1417" w:right="1417" w:bottom="1417" w:left="1417" w:header="708" w:footer="708" w:gutter="0"/>

</xml_diff>